<commit_message>
3 лист done, 4 in priogress
</commit_message>
<xml_diff>
--- a/РПЗ.docx
+++ b/РПЗ.docx
@@ -3948,6 +3948,7 @@
       </w:r>
       <w:r>
         <w:rPr>
+          <w:noProof/>
           <w:sz w:val="28"/>
           <w:szCs w:val="28"/>
         </w:rPr>
@@ -9457,27 +9458,7 @@
           <w:lang w:eastAsia="en-US"/>
         </w:rPr>
         <w:lastRenderedPageBreak/>
-        <w:t xml:space="preserve">Проектирование заготовки делали предполагает подбор материала, а </w:t>
-      </w:r>
-      <w:proofErr w:type="gramStart"/>
-      <w:r>
-        <w:rPr>
-          <w:rFonts w:eastAsiaTheme="minorHAnsi"/>
-          <w:sz w:val="28"/>
-          <w:szCs w:val="28"/>
-          <w:lang w:eastAsia="en-US"/>
-        </w:rPr>
-        <w:t>так же</w:t>
-      </w:r>
-      <w:proofErr w:type="gramEnd"/>
-      <w:r>
-        <w:rPr>
-          <w:rFonts w:eastAsiaTheme="minorHAnsi"/>
-          <w:sz w:val="28"/>
-          <w:szCs w:val="28"/>
-          <w:lang w:eastAsia="en-US"/>
-        </w:rPr>
-        <w:t xml:space="preserve"> расчет геометрической формы. Последнее считают в зависимости от суммы всех припусков на обработку делали.</w:t>
+        <w:t>Проектирование заготовки делали предполагает подбор материала, а так же расчет геометрической формы. Последнее считают в зависимости от суммы всех припусков на обработку делали.</w:t>
       </w:r>
     </w:p>
     <w:p>

</xml_diff>